<commit_message>
Update Security Engineer Intro.docx
</commit_message>
<xml_diff>
--- a/Security Engineer/Introduction to Security Engineering/Security Engineer Intro.docx
+++ b/Security Engineer/Introduction to Security Engineering/Security Engineer Intro.docx
@@ -224,8 +224,6 @@
           <w:b/>
         </w:rPr>
       </w:pPr>
-      <w:bookmarkStart w:id="0" w:name="_GoBack"/>
-      <w:bookmarkEnd w:id="0"/>
       <w:r>
         <w:rPr>
           <w:b/>
@@ -246,12 +244,6 @@
           <w:b/>
         </w:rPr>
       </w:pPr>
-      <w:r>
-        <w:rPr>
-          <w:b/>
-        </w:rPr>
-        <w:t xml:space="preserve"> </w:t>
-      </w:r>
       <w:r>
         <w:rPr>
           <w:b/>
@@ -303,20 +295,81 @@
         <w:rPr>
           <w:b/>
         </w:rPr>
-        <w:t xml:space="preserve">Task 1: </w:t>
-      </w:r>
-    </w:p>
-    <w:p>
-      <w:pPr>
-        <w:rPr>
-          <w:b/>
-        </w:rPr>
-      </w:pPr>
-      <w:r>
-        <w:rPr>
-          <w:b/>
-        </w:rPr>
-        <w:t xml:space="preserve">Task 1: </w:t>
+        <w:t>Task 5</w:t>
+      </w:r>
+      <w:r>
+        <w:rPr>
+          <w:b/>
+        </w:rPr>
+        <w:t xml:space="preserve">: </w:t>
+      </w:r>
+    </w:p>
+    <w:p>
+      <w:pPr>
+        <w:rPr>
+          <w:b/>
+        </w:rPr>
+      </w:pPr>
+      <w:bookmarkStart w:id="0" w:name="_GoBack"/>
+      <w:r>
+        <w:rPr>
+          <w:b/>
+        </w:rPr>
+        <w:drawing>
+          <wp:inline distT="0" distB="0" distL="0" distR="0" wp14:anchorId="4618BA4E" wp14:editId="058B45D8">
+            <wp:extent cx="5943600" cy="2384425"/>
+            <wp:effectExtent l="0" t="0" r="0" b="0"/>
+            <wp:docPr id="4" name="Picture 4"/>
+            <wp:cNvGraphicFramePr>
+              <a:graphicFrameLocks xmlns:a="http://schemas.openxmlformats.org/drawingml/2006/main" noChangeAspect="1"/>
+            </wp:cNvGraphicFramePr>
+            <a:graphic xmlns:a="http://schemas.openxmlformats.org/drawingml/2006/main">
+              <a:graphicData uri="http://schemas.openxmlformats.org/drawingml/2006/picture">
+                <pic:pic xmlns:pic="http://schemas.openxmlformats.org/drawingml/2006/picture">
+                  <pic:nvPicPr>
+                    <pic:cNvPr id="1" name=""/>
+                    <pic:cNvPicPr/>
+                  </pic:nvPicPr>
+                  <pic:blipFill>
+                    <a:blip r:embed="rId9"/>
+                    <a:stretch>
+                      <a:fillRect/>
+                    </a:stretch>
+                  </pic:blipFill>
+                  <pic:spPr>
+                    <a:xfrm>
+                      <a:off x="0" y="0"/>
+                      <a:ext cx="5943600" cy="2384425"/>
+                    </a:xfrm>
+                    <a:prstGeom prst="rect">
+                      <a:avLst/>
+                    </a:prstGeom>
+                  </pic:spPr>
+                </pic:pic>
+              </a:graphicData>
+            </a:graphic>
+          </wp:inline>
+        </w:drawing>
+      </w:r>
+      <w:bookmarkEnd w:id="0"/>
+    </w:p>
+    <w:p>
+      <w:pPr>
+        <w:rPr>
+          <w:b/>
+        </w:rPr>
+      </w:pPr>
+      <w:r>
+        <w:rPr>
+          <w:b/>
+        </w:rPr>
+        <w:t>Task 6</w:t>
+      </w:r>
+      <w:r>
+        <w:rPr>
+          <w:b/>
+        </w:rPr>
+        <w:t xml:space="preserve">: </w:t>
       </w:r>
     </w:p>
     <w:p>
@@ -373,7 +426,7 @@
     </w:p>
     <w:p/>
     <w:sectPr>
-      <w:footerReference w:type="default" r:id="rId9"/>
+      <w:footerReference w:type="default" r:id="rId10"/>
       <w:pgSz w:w="12240" w:h="15840"/>
       <w:pgMar w:top="1440" w:right="1440" w:bottom="1440" w:left="1440" w:header="720" w:footer="720" w:gutter="0"/>
       <w:cols w:space="720"/>

</xml_diff>